<commit_message>
copy email and mobile to clipboard
</commit_message>
<xml_diff>
--- a/Online Portfolio Projects.docx
+++ b/Online Portfolio Projects.docx
@@ -326,10 +326,7 @@
         <w:pStyle w:val="Heading1"/>
       </w:pPr>
       <w:r>
-        <w:t>Reddit</w:t>
-      </w:r>
-      <w:r>
-        <w:t xml:space="preserve"> website</w:t>
+        <w:t>Reddit website</w:t>
       </w:r>
     </w:p>
     <w:p>
@@ -355,9 +352,67 @@
       <w:r>
         <w:t xml:space="preserve">As you can see, the design is very minimal, delivering only what the user really wants to see. </w:t>
       </w:r>
+    </w:p>
+    <w:p>
+      <w:pPr>
+        <w:pStyle w:val="Heading1"/>
+      </w:pPr>
+      <w:r>
+        <w:t>Company Directory</w:t>
+      </w:r>
+    </w:p>
+    <w:p>
+      <w:r>
+        <w:t xml:space="preserve">The Company Directory aims to collect data from a SQL database and manipulate It using methods such as ‘insert’ and ‘delete’. With data security in mind, user inputs must abide by the client and server-side validations. The backend incorporates OOP (Object Oriented Programming) through PHP, this allowed for encapsulation but also better readability within the codebase. </w:t>
+      </w:r>
+    </w:p>
+    <w:p>
+      <w:r>
+        <w:t xml:space="preserve">Below is an example of the validation process, this video shows an email already </w:t>
+      </w:r>
+      <w:r>
+        <w:t>existing</w:t>
+      </w:r>
+      <w:r>
+        <w:t xml:space="preserve"> within the database</w:t>
+      </w:r>
+      <w:r>
+        <w:t>, therefore the user cannot use that email.</w:t>
+      </w:r>
+    </w:p>
+    <w:p>
+      <w:r>
+        <w:t>&lt;</w:t>
+      </w:r>
+      <w:r>
+        <w:t>VIDEO</w:t>
+      </w:r>
+      <w:r>
+        <w:t>&gt;</w:t>
+      </w:r>
+    </w:p>
+    <w:p>
       <w:bookmarkStart w:id="0" w:name="_GoBack"/>
-      <w:bookmarkEnd w:id="0"/>
-    </w:p>
+      <w:r>
+        <w:t>Traversing and exploring data was critical to improving the user experience of the employees</w:t>
+      </w:r>
+      <w:r>
+        <w:t xml:space="preserve">. For example, the search bar produces a dropdown which </w:t>
+      </w:r>
+      <w:r>
+        <w:t>presents suggested personnel as well as the option to search by department. The bellow video explores this in action.</w:t>
+      </w:r>
+    </w:p>
+    <w:bookmarkEnd w:id="0"/>
+    <w:p>
+      <w:r>
+        <w:t>&lt;VIDEO&gt;</w:t>
+      </w:r>
+    </w:p>
+    <w:p/>
+    <w:p/>
+    <w:p/>
+    <w:p/>
     <w:p/>
     <w:p/>
     <w:p/>

</xml_diff>